<commit_message>
slides for SPb are finalized(?)
</commit_message>
<xml_diff>
--- a/slides/simulation-course-plan.docx
+++ b/slides/simulation-course-plan.docx
@@ -17,10 +17,7 @@
         <w:jc w:val="center"/>
       </w:pPr>
       <w:r>
-        <w:t>Летняя школа</w:t>
-      </w:r>
-      <w:r>
-        <w:t xml:space="preserve"> СПбГУ-</w:t>
+        <w:t>Летняя школа СПбГУ-</w:t>
       </w:r>
       <w:r>
         <w:rPr>
@@ -41,6 +38,9 @@
         </w:rPr>
       </w:pPr>
       <w:r>
+        <w:rPr>
+          <w:lang w:val="ru-RU"/>
+        </w:rPr>
         <w:t xml:space="preserve">Григорий Речистов </w:t>
       </w:r>
       <w:hyperlink r:id="rId5" w:history="1">
@@ -123,10 +123,7 @@
         <w:t>Программное моделирование для задач совместной разработки аппаратуры и программ. Другие применения программных моделей. История использования.</w:t>
       </w:r>
       <w:r>
-        <w:t xml:space="preserve"> </w:t>
-      </w:r>
-      <w:r>
-        <w:t xml:space="preserve">Симулятор </w:t>
+        <w:t xml:space="preserve"> Симулятор </w:t>
       </w:r>
       <w:r>
         <w:rPr>
@@ -180,12 +177,7 @@
         <w:t>Simics</w:t>
       </w:r>
       <w:r>
-        <w:t>: создание проекта, запуск моделирования, управление и и</w:t>
-      </w:r>
-      <w:bookmarkStart w:id="0" w:name="_GoBack"/>
-      <w:bookmarkEnd w:id="0"/>
-      <w:r>
-        <w:t>нспектирование состояния симуляции. Сборка моделей шаблонных устройств.</w:t>
+        <w:t>: создание проекта, запуск моделирования, управление и инспектирование состояния симуляции. Сборка моделей шаблонных устройств.</w:t>
       </w:r>
     </w:p>
     <w:p>
@@ -603,10 +595,10 @@
         </w:numPr>
       </w:pPr>
       <w:r>
-        <w:t>Основы программного моделирования ЭВМ. Учебное пособие /</w:t>
-      </w:r>
-      <w:r>
-        <w:t xml:space="preserve"> </w:t>
+        <w:t xml:space="preserve">Программное моделирование вычислительных систем </w:t>
+      </w:r>
+      <w:r>
+        <w:t xml:space="preserve">/ </w:t>
       </w:r>
       <w:r>
         <w:t>Г. Речистов и др.</w:t>
@@ -627,112 +619,15 @@
         <w:r>
           <w:rPr>
             <w:rStyle w:val="Hyperlink"/>
-            <w:lang w:val="en-US"/>
           </w:rPr>
-          <w:t>http</w:t>
-        </w:r>
-        <w:r>
-          <w:rPr>
-            <w:rStyle w:val="Hyperlink"/>
-          </w:rPr>
-          <w:t>://</w:t>
-        </w:r>
-        <w:proofErr w:type="spellStart"/>
-        <w:r>
-          <w:rPr>
-            <w:rStyle w:val="Hyperlink"/>
-            <w:lang w:val="en-US"/>
-          </w:rPr>
-          <w:t>isca</w:t>
-        </w:r>
-        <w:r>
-          <w:rPr>
-            <w:rStyle w:val="Hyperlink"/>
-            <w:lang w:val="en-US"/>
-          </w:rPr>
-          <w:t>l</w:t>
-        </w:r>
-        <w:r>
-          <w:rPr>
-            <w:rStyle w:val="Hyperlink"/>
-            <w:lang w:val="en-US"/>
-          </w:rPr>
-          <w:t>are</w:t>
-        </w:r>
-        <w:proofErr w:type="spellEnd"/>
-        <w:r>
-          <w:rPr>
-            <w:rStyle w:val="Hyperlink"/>
-          </w:rPr>
-          <w:t>.</w:t>
-        </w:r>
-        <w:proofErr w:type="spellStart"/>
-        <w:r>
-          <w:rPr>
-            <w:rStyle w:val="Hyperlink"/>
-            <w:lang w:val="en-US"/>
-          </w:rPr>
-          <w:t>mipt</w:t>
-        </w:r>
-        <w:proofErr w:type="spellEnd"/>
-        <w:r>
-          <w:rPr>
-            <w:rStyle w:val="Hyperlink"/>
-          </w:rPr>
-          <w:t>.</w:t>
-        </w:r>
-        <w:proofErr w:type="spellStart"/>
-        <w:r>
-          <w:rPr>
-            <w:rStyle w:val="Hyperlink"/>
-            <w:lang w:val="en-US"/>
-          </w:rPr>
-          <w:t>ru</w:t>
-        </w:r>
-        <w:proofErr w:type="spellEnd"/>
-        <w:r>
-          <w:rPr>
-            <w:rStyle w:val="Hyperlink"/>
-          </w:rPr>
-          <w:t>/</w:t>
-        </w:r>
-        <w:r>
-          <w:rPr>
-            <w:rStyle w:val="Hyperlink"/>
-            <w:lang w:val="en-US"/>
-          </w:rPr>
-          <w:t>materials</w:t>
-        </w:r>
-        <w:r>
-          <w:rPr>
-            <w:rStyle w:val="Hyperlink"/>
-          </w:rPr>
-          <w:t>/</w:t>
-        </w:r>
-        <w:r>
-          <w:rPr>
-            <w:rStyle w:val="Hyperlink"/>
-            <w:lang w:val="en-US"/>
-          </w:rPr>
-          <w:t>course</w:t>
-        </w:r>
-        <w:r>
-          <w:rPr>
-            <w:rStyle w:val="Hyperlink"/>
-          </w:rPr>
-          <w:t>_</w:t>
-        </w:r>
-        <w:r>
-          <w:rPr>
-            <w:rStyle w:val="Hyperlink"/>
-            <w:lang w:val="en-US"/>
-          </w:rPr>
-          <w:t>materials</w:t>
+          <w:t>http://atakua.doesntexist.org/wordpress/simulation-course-russian</w:t>
         </w:r>
       </w:hyperlink>
       <w:r>
         <w:t xml:space="preserve"> </w:t>
       </w:r>
+      <w:bookmarkStart w:id="0" w:name="_GoBack"/>
+      <w:bookmarkEnd w:id="0"/>
     </w:p>
     <w:p>
       <w:pPr>
@@ -779,13 +674,7 @@
         <w:rPr>
           <w:lang w:val="en-US"/>
         </w:rPr>
-        <w:t xml:space="preserve">Simics Model Builder Guide </w:t>
-      </w:r>
-      <w:r>
-        <w:rPr>
-          <w:lang w:val="en-US"/>
-        </w:rPr>
-        <w:t>4.6. — Wind River, 2013</w:t>
+        <w:t>Simics Model Builder Guide 4.6. — Wind River, 2013</w:t>
       </w:r>
       <w:r>
         <w:rPr>
@@ -809,13 +698,7 @@
         <w:rPr>
           <w:lang w:val="en-US"/>
         </w:rPr>
-        <w:t xml:space="preserve">Simics Extensions Builder Guide </w:t>
-      </w:r>
-      <w:r>
-        <w:rPr>
-          <w:lang w:val="en-US"/>
-        </w:rPr>
-        <w:t>4.6. — Wind River, 2013</w:t>
+        <w:t>Simics Extensions Builder Guide 4.6. — Wind River, 2013</w:t>
       </w:r>
       <w:r>
         <w:rPr>

</xml_diff>